<commit_message>
Removed rendersystem files from the sln temporarily, updated InputSystem, includes tie-back to WindowSystem event callbacks, updated WindowSystem callback aliases
</commit_message>
<xml_diff>
--- a/Legend of Beltan the Bear.docx
+++ b/Legend of Beltan the Bear.docx
@@ -1063,15 +1063,7 @@
         <w:t>Civil Rights Metaphor</w:t>
       </w:r>
       <w:r>
-        <w:t xml:space="preserve">: The Emberforged </w:t>
-      </w:r>
-      <w:proofErr w:type="gramStart"/>
-      <w:r>
-        <w:t>symbolize</w:t>
-      </w:r>
-      <w:proofErr w:type="gramEnd"/>
-      <w:r>
-        <w:t xml:space="preserve"> oppressed communities rising from adversity. They fight for justice, turning pain into strength.</w:t>
+        <w:t>: The Emberforged symbolize oppressed communities rising from adversity. They fight for justice, turning pain into strength.</w:t>
       </w:r>
     </w:p>
     <w:p>
@@ -1493,23 +1485,7 @@
           <w:sz w:val="16"/>
           <w:szCs w:val="16"/>
         </w:rPr>
-        <w:t xml:space="preserve"> launched a series of brutal campaigns, expanding his domain through terror and bloodshed. His </w:t>
-      </w:r>
-      <w:proofErr w:type="gramStart"/>
-      <w:r>
-        <w:rPr>
-          <w:sz w:val="16"/>
-          <w:szCs w:val="16"/>
-        </w:rPr>
-        <w:t>ultimate goal</w:t>
-      </w:r>
-      <w:proofErr w:type="gramEnd"/>
-      <w:r>
-        <w:rPr>
-          <w:sz w:val="16"/>
-          <w:szCs w:val="16"/>
-        </w:rPr>
-        <w:t xml:space="preserve"> was to rule all the lands, subjugating every tribe and village under his iron fist.</w:t>
+        <w:t xml:space="preserve"> launched a series of brutal campaigns, expanding his domain through terror and bloodshed. His ultimate goal was to rule all the lands, subjugating every tribe and village under his iron fist.</w:t>
       </w:r>
     </w:p>
     <w:p>
@@ -2007,43 +1983,282 @@
           <w:sz w:val="16"/>
           <w:szCs w:val="16"/>
         </w:rPr>
+        <w:t xml:space="preserve"> resolve and the support of his companions gave him an edge. Kaelen's arrows struck with deadly precision, keeping </w:t>
+      </w:r>
+      <w:proofErr w:type="spellStart"/>
+      <w:r>
+        <w:rPr>
+          <w:sz w:val="16"/>
+          <w:szCs w:val="16"/>
+        </w:rPr>
+        <w:t>Curzal's</w:t>
+      </w:r>
+      <w:proofErr w:type="spellEnd"/>
+      <w:r>
+        <w:rPr>
+          <w:sz w:val="16"/>
+          <w:szCs w:val="16"/>
+        </w:rPr>
+        <w:t xml:space="preserve"> forces at bay, while Eira's healing sustained </w:t>
+      </w:r>
+      <w:proofErr w:type="spellStart"/>
+      <w:r>
+        <w:rPr>
+          <w:sz w:val="16"/>
+          <w:szCs w:val="16"/>
+        </w:rPr>
+        <w:t>Beltan</w:t>
+      </w:r>
+      <w:proofErr w:type="spellEnd"/>
+      <w:r>
+        <w:rPr>
+          <w:sz w:val="16"/>
+          <w:szCs w:val="16"/>
+        </w:rPr>
+        <w:t xml:space="preserve"> through the grueling fight. Torin's shield deflected every blow aimed at his comrades, allowing them to focus on the battle at hand.</w:t>
+      </w:r>
+    </w:p>
+    <w:p>
+      <w:pPr>
+        <w:pStyle w:val="ParagraphTextStyle"/>
+        <w:rPr>
+          <w:sz w:val="16"/>
+          <w:szCs w:val="16"/>
+        </w:rPr>
+      </w:pPr>
+      <w:r>
+        <w:rPr>
+          <w:sz w:val="16"/>
+          <w:szCs w:val="16"/>
+        </w:rPr>
+        <w:t xml:space="preserve">   </w:t>
+      </w:r>
+      <w:r>
+        <w:rPr>
+          <w:sz w:val="16"/>
+          <w:szCs w:val="16"/>
+        </w:rPr>
+        <w:t xml:space="preserve">In the end, it was </w:t>
+      </w:r>
+      <w:proofErr w:type="spellStart"/>
+      <w:r>
+        <w:rPr>
+          <w:sz w:val="16"/>
+          <w:szCs w:val="16"/>
+        </w:rPr>
+        <w:t>Beltan's</w:t>
+      </w:r>
+      <w:proofErr w:type="spellEnd"/>
+      <w:r>
+        <w:rPr>
+          <w:sz w:val="16"/>
+          <w:szCs w:val="16"/>
+        </w:rPr>
+        <w:t xml:space="preserve"> unyielding spirit and his bond with his companions that turned the tide. With a mighty roar, he delivered a final, crushing blow that brought </w:t>
+      </w:r>
+      <w:proofErr w:type="spellStart"/>
+      <w:r>
+        <w:rPr>
+          <w:sz w:val="16"/>
+          <w:szCs w:val="16"/>
+        </w:rPr>
+        <w:t>Curzal</w:t>
+      </w:r>
+      <w:proofErr w:type="spellEnd"/>
+      <w:r>
+        <w:rPr>
+          <w:sz w:val="16"/>
+          <w:szCs w:val="16"/>
+        </w:rPr>
+        <w:t xml:space="preserve"> to his knees. The cruel warlord's reign of terror was ended, and his army, witnessing their leader's defeat, scattered in disarray.</w:t>
+      </w:r>
+    </w:p>
+    <w:p>
+      <w:pPr>
+        <w:pStyle w:val="Heading5"/>
+      </w:pPr>
+      <w:r>
+        <w:t>The Pages of History</w:t>
+      </w:r>
+    </w:p>
+    <w:p>
+      <w:pPr>
+        <w:pStyle w:val="ParagraphTextStyle"/>
+        <w:rPr>
+          <w:sz w:val="16"/>
+          <w:szCs w:val="16"/>
+        </w:rPr>
+      </w:pPr>
+      <w:r>
+        <w:rPr>
+          <w:sz w:val="16"/>
+          <w:szCs w:val="16"/>
+        </w:rPr>
+        <w:t xml:space="preserve">   </w:t>
+      </w:r>
+      <w:r>
+        <w:rPr>
+          <w:sz w:val="16"/>
+          <w:szCs w:val="16"/>
+        </w:rPr>
+        <w:t xml:space="preserve">With </w:t>
+      </w:r>
+      <w:proofErr w:type="spellStart"/>
+      <w:r>
+        <w:rPr>
+          <w:sz w:val="16"/>
+          <w:szCs w:val="16"/>
+        </w:rPr>
+        <w:t>Curzal</w:t>
+      </w:r>
+      <w:proofErr w:type="spellEnd"/>
+      <w:r>
+        <w:rPr>
+          <w:sz w:val="16"/>
+          <w:szCs w:val="16"/>
+        </w:rPr>
+        <w:t xml:space="preserve"> vanquished, peace returned to the lands. The people, once oppressed and fearful, were free to rebuild their lives. </w:t>
+      </w:r>
+      <w:proofErr w:type="spellStart"/>
+      <w:r>
+        <w:rPr>
+          <w:sz w:val="16"/>
+          <w:szCs w:val="16"/>
+        </w:rPr>
+        <w:t>Beltan</w:t>
+      </w:r>
+      <w:proofErr w:type="spellEnd"/>
+      <w:r>
+        <w:rPr>
+          <w:sz w:val="16"/>
+          <w:szCs w:val="16"/>
+        </w:rPr>
+        <w:t xml:space="preserve"> and his companions were hailed as heroes, their deeds celebrated in song and story. Though </w:t>
+      </w:r>
+      <w:proofErr w:type="spellStart"/>
+      <w:r>
+        <w:rPr>
+          <w:sz w:val="16"/>
+          <w:szCs w:val="16"/>
+        </w:rPr>
+        <w:t>Beltan</w:t>
+      </w:r>
+      <w:proofErr w:type="spellEnd"/>
+      <w:r>
+        <w:rPr>
+          <w:sz w:val="16"/>
+          <w:szCs w:val="16"/>
+        </w:rPr>
+        <w:t xml:space="preserve"> continued his wanderings, ever vigilant and ready to defend the innocent, the memory of his victory over </w:t>
+      </w:r>
+      <w:proofErr w:type="spellStart"/>
+      <w:r>
+        <w:rPr>
+          <w:sz w:val="16"/>
+          <w:szCs w:val="16"/>
+        </w:rPr>
+        <w:t>Curzal</w:t>
+      </w:r>
+      <w:proofErr w:type="spellEnd"/>
+      <w:r>
+        <w:rPr>
+          <w:sz w:val="16"/>
+          <w:szCs w:val="16"/>
+        </w:rPr>
+        <w:t xml:space="preserve"> the Cruel remained a testament to the power of justice, unity, and unwavering courage.</w:t>
+      </w:r>
+    </w:p>
+    <w:p>
+      <w:pPr>
+        <w:pStyle w:val="ParagraphTextStyle"/>
+        <w:rPr>
+          <w:sz w:val="16"/>
+          <w:szCs w:val="16"/>
+        </w:rPr>
+      </w:pPr>
+      <w:r>
+        <w:rPr>
+          <w:sz w:val="16"/>
+          <w:szCs w:val="16"/>
+        </w:rPr>
+        <w:t xml:space="preserve">   </w:t>
+      </w:r>
+      <w:r>
+        <w:rPr>
+          <w:sz w:val="16"/>
+          <w:szCs w:val="16"/>
+        </w:rPr>
+        <w:t xml:space="preserve">And so, the legend of </w:t>
+      </w:r>
+      <w:proofErr w:type="spellStart"/>
+      <w:r>
+        <w:rPr>
+          <w:sz w:val="16"/>
+          <w:szCs w:val="16"/>
+        </w:rPr>
+        <w:t>Beltan</w:t>
+      </w:r>
+      <w:proofErr w:type="spellEnd"/>
+      <w:r>
+        <w:rPr>
+          <w:sz w:val="16"/>
+          <w:szCs w:val="16"/>
+        </w:rPr>
+        <w:t xml:space="preserve"> the Bear and his mighty companions lived on, inspiring future generations to stand against tyranny and fight for what is right, no matter the cost.</w:t>
+      </w:r>
+    </w:p>
+    <w:p>
+      <w:pPr>
+        <w:pStyle w:val="Heading3"/>
+      </w:pPr>
+      <w:r>
+        <w:t xml:space="preserve">The Myth of </w:t>
+      </w:r>
+      <w:proofErr w:type="spellStart"/>
+      <w:r>
+        <w:t>Beltan</w:t>
+      </w:r>
+      <w:proofErr w:type="spellEnd"/>
+      <w:r>
         <w:t xml:space="preserve"> </w:t>
       </w:r>
-      <w:proofErr w:type="gramStart"/>
-      <w:r>
-        <w:rPr>
-          <w:sz w:val="16"/>
-          <w:szCs w:val="16"/>
-        </w:rPr>
-        <w:t>resolve</w:t>
-      </w:r>
-      <w:proofErr w:type="gramEnd"/>
-      <w:r>
-        <w:rPr>
-          <w:sz w:val="16"/>
-          <w:szCs w:val="16"/>
-        </w:rPr>
-        <w:t xml:space="preserve"> and the support of his companions gave him an edge. Kaelen's arrows struck with deadly precision, keeping </w:t>
-      </w:r>
-      <w:proofErr w:type="spellStart"/>
-      <w:r>
-        <w:rPr>
-          <w:sz w:val="16"/>
-          <w:szCs w:val="16"/>
-        </w:rPr>
-        <w:t>Curzal's</w:t>
-      </w:r>
-      <w:proofErr w:type="spellEnd"/>
-      <w:r>
-        <w:rPr>
-          <w:sz w:val="16"/>
-          <w:szCs w:val="16"/>
-        </w:rPr>
-        <w:t xml:space="preserve"> forces at bay, while Eira's healing sustained </w:t>
-      </w:r>
-      <w:proofErr w:type="spellStart"/>
-      <w:r>
-        <w:rPr>
+      <w:r>
+        <w:t xml:space="preserve">and </w:t>
+      </w:r>
+      <w:proofErr w:type="spellStart"/>
+      <w:r>
+        <w:t>Curzal</w:t>
+      </w:r>
+      <w:proofErr w:type="spellEnd"/>
+    </w:p>
+    <w:p>
+      <w:pPr>
+        <w:rPr>
+          <w:rFonts w:ascii="Segoe UI" w:hAnsi="Segoe UI" w:cs="Segoe UI"/>
+          <w:sz w:val="16"/>
+          <w:szCs w:val="16"/>
+        </w:rPr>
+      </w:pPr>
+      <w:r>
+        <w:rPr>
+          <w:rFonts w:ascii="Segoe UI" w:hAnsi="Segoe UI" w:cs="Segoe UI"/>
+          <w:sz w:val="16"/>
+          <w:szCs w:val="16"/>
+        </w:rPr>
+        <w:t xml:space="preserve">   </w:t>
+      </w:r>
+      <w:r>
+        <w:rPr>
+          <w:rFonts w:ascii="Segoe UI" w:hAnsi="Segoe UI" w:cs="Segoe UI"/>
+          <w:sz w:val="16"/>
+          <w:szCs w:val="16"/>
+        </w:rPr>
+        <w:t xml:space="preserve">A thousand years had passed since the time of </w:t>
+      </w:r>
+      <w:proofErr w:type="spellStart"/>
+      <w:r>
+        <w:rPr>
+          <w:rFonts w:ascii="Segoe UI" w:hAnsi="Segoe UI" w:cs="Segoe UI"/>
           <w:sz w:val="16"/>
           <w:szCs w:val="16"/>
         </w:rPr>
@@ -2052,22 +2267,42 @@
       <w:proofErr w:type="spellEnd"/>
       <w:r>
         <w:rPr>
-          <w:sz w:val="16"/>
-          <w:szCs w:val="16"/>
-        </w:rPr>
-        <w:t xml:space="preserve"> through the grueling fight. Torin's shield deflected every blow aimed at his comrades, allowing them to focus on the battle at hand.</w:t>
-      </w:r>
-    </w:p>
-    <w:p>
-      <w:pPr>
-        <w:pStyle w:val="ParagraphTextStyle"/>
-        <w:rPr>
-          <w:sz w:val="16"/>
-          <w:szCs w:val="16"/>
-        </w:rPr>
-      </w:pPr>
-      <w:r>
-        <w:rPr>
+          <w:rFonts w:ascii="Segoe UI" w:hAnsi="Segoe UI" w:cs="Segoe UI"/>
+          <w:sz w:val="16"/>
+          <w:szCs w:val="16"/>
+        </w:rPr>
+        <w:t xml:space="preserve"> the Bear and </w:t>
+      </w:r>
+      <w:proofErr w:type="spellStart"/>
+      <w:r>
+        <w:rPr>
+          <w:rFonts w:ascii="Segoe UI" w:hAnsi="Segoe UI" w:cs="Segoe UI"/>
+          <w:sz w:val="16"/>
+          <w:szCs w:val="16"/>
+        </w:rPr>
+        <w:t>Curzal</w:t>
+      </w:r>
+      <w:proofErr w:type="spellEnd"/>
+      <w:r>
+        <w:rPr>
+          <w:rFonts w:ascii="Segoe UI" w:hAnsi="Segoe UI" w:cs="Segoe UI"/>
+          <w:sz w:val="16"/>
+          <w:szCs w:val="16"/>
+        </w:rPr>
+        <w:t xml:space="preserve"> the Cruel, and civilization had evolved from nomadic tribes to small settlements and budding religions. The tale of these two titans had been modernized and mythologized, taking on a new form in the stories and scriptures of the era.</w:t>
+      </w:r>
+    </w:p>
+    <w:p>
+      <w:pPr>
+        <w:rPr>
+          <w:rFonts w:ascii="Segoe UI" w:hAnsi="Segoe UI" w:cs="Segoe UI"/>
+          <w:sz w:val="16"/>
+          <w:szCs w:val="16"/>
+        </w:rPr>
+      </w:pPr>
+      <w:r>
+        <w:rPr>
+          <w:rFonts w:ascii="Segoe UI" w:hAnsi="Segoe UI" w:cs="Segoe UI"/>
           <w:sz w:val="16"/>
           <w:szCs w:val="16"/>
         </w:rPr>
@@ -2075,302 +2310,27 @@
       </w:r>
       <w:r>
         <w:rPr>
-          <w:sz w:val="16"/>
-          <w:szCs w:val="16"/>
-        </w:rPr>
-        <w:t xml:space="preserve">In the end, it was </w:t>
-      </w:r>
-      <w:proofErr w:type="spellStart"/>
-      <w:r>
-        <w:rPr>
-          <w:sz w:val="16"/>
-          <w:szCs w:val="16"/>
-        </w:rPr>
-        <w:t>Beltan's</w:t>
-      </w:r>
-      <w:proofErr w:type="spellEnd"/>
-      <w:r>
-        <w:rPr>
-          <w:sz w:val="16"/>
-          <w:szCs w:val="16"/>
-        </w:rPr>
-        <w:t xml:space="preserve"> unyielding spirit and his bond with his companions that turned the tide. With a mighty roar, he delivered a final, crushing blow that brought </w:t>
-      </w:r>
-      <w:proofErr w:type="spellStart"/>
-      <w:r>
-        <w:rPr>
-          <w:sz w:val="16"/>
-          <w:szCs w:val="16"/>
-        </w:rPr>
-        <w:t>Curzal</w:t>
-      </w:r>
-      <w:proofErr w:type="spellEnd"/>
-      <w:r>
-        <w:rPr>
-          <w:sz w:val="16"/>
-          <w:szCs w:val="16"/>
-        </w:rPr>
-        <w:t xml:space="preserve"> to his knees. The cruel warlord's reign of terror </w:t>
-      </w:r>
-      <w:proofErr w:type="gramStart"/>
-      <w:r>
-        <w:rPr>
-          <w:sz w:val="16"/>
-          <w:szCs w:val="16"/>
-        </w:rPr>
-        <w:t>was ended</w:t>
-      </w:r>
-      <w:proofErr w:type="gramEnd"/>
-      <w:r>
-        <w:rPr>
-          <w:sz w:val="16"/>
-          <w:szCs w:val="16"/>
-        </w:rPr>
-        <w:t>, and his army, witnessing their leader's defeat, scattered in disarray.</w:t>
-      </w:r>
-    </w:p>
-    <w:p>
-      <w:pPr>
-        <w:pStyle w:val="Heading5"/>
-      </w:pPr>
-      <w:r>
-        <w:t>The Pages of History</w:t>
-      </w:r>
-    </w:p>
-    <w:p>
-      <w:pPr>
-        <w:pStyle w:val="ParagraphTextStyle"/>
-        <w:rPr>
-          <w:sz w:val="16"/>
-          <w:szCs w:val="16"/>
-        </w:rPr>
-      </w:pPr>
-      <w:r>
-        <w:rPr>
-          <w:sz w:val="16"/>
-          <w:szCs w:val="16"/>
-        </w:rPr>
-        <w:t xml:space="preserve">   </w:t>
-      </w:r>
-      <w:r>
-        <w:rPr>
-          <w:sz w:val="16"/>
-          <w:szCs w:val="16"/>
-        </w:rPr>
-        <w:t xml:space="preserve">With </w:t>
-      </w:r>
-      <w:proofErr w:type="spellStart"/>
-      <w:r>
-        <w:rPr>
-          <w:sz w:val="16"/>
-          <w:szCs w:val="16"/>
-        </w:rPr>
-        <w:t>Curzal</w:t>
-      </w:r>
-      <w:proofErr w:type="spellEnd"/>
-      <w:r>
-        <w:rPr>
-          <w:sz w:val="16"/>
-          <w:szCs w:val="16"/>
-        </w:rPr>
-        <w:t xml:space="preserve"> vanquished, peace returned to the lands. The people, once oppressed and fearful, were free to rebuild their lives. </w:t>
-      </w:r>
-      <w:proofErr w:type="spellStart"/>
-      <w:r>
-        <w:rPr>
-          <w:sz w:val="16"/>
-          <w:szCs w:val="16"/>
-        </w:rPr>
-        <w:t>Beltan</w:t>
-      </w:r>
-      <w:proofErr w:type="spellEnd"/>
-      <w:r>
-        <w:rPr>
-          <w:sz w:val="16"/>
-          <w:szCs w:val="16"/>
-        </w:rPr>
-        <w:t xml:space="preserve"> and his companions were hailed as heroes, their deeds celebrated in song and story. Though </w:t>
-      </w:r>
-      <w:proofErr w:type="spellStart"/>
-      <w:r>
-        <w:rPr>
-          <w:sz w:val="16"/>
-          <w:szCs w:val="16"/>
-        </w:rPr>
-        <w:t>Beltan</w:t>
-      </w:r>
-      <w:proofErr w:type="spellEnd"/>
-      <w:r>
-        <w:rPr>
-          <w:sz w:val="16"/>
-          <w:szCs w:val="16"/>
-        </w:rPr>
-        <w:t xml:space="preserve"> continued his wanderings, ever vigilant and ready to defend the innocent, the memory of his victory over </w:t>
-      </w:r>
-      <w:proofErr w:type="spellStart"/>
-      <w:r>
-        <w:rPr>
-          <w:sz w:val="16"/>
-          <w:szCs w:val="16"/>
-        </w:rPr>
-        <w:t>Curzal</w:t>
-      </w:r>
-      <w:proofErr w:type="spellEnd"/>
-      <w:r>
-        <w:rPr>
-          <w:sz w:val="16"/>
-          <w:szCs w:val="16"/>
-        </w:rPr>
-        <w:t xml:space="preserve"> the Cruel remained a testament to the power of justice, unity, and unwavering courage.</w:t>
-      </w:r>
-    </w:p>
-    <w:p>
-      <w:pPr>
-        <w:pStyle w:val="ParagraphTextStyle"/>
-        <w:rPr>
-          <w:sz w:val="16"/>
-          <w:szCs w:val="16"/>
-        </w:rPr>
-      </w:pPr>
-      <w:r>
-        <w:rPr>
-          <w:sz w:val="16"/>
-          <w:szCs w:val="16"/>
-        </w:rPr>
-        <w:t xml:space="preserve">   </w:t>
-      </w:r>
-      <w:r>
-        <w:rPr>
-          <w:sz w:val="16"/>
-          <w:szCs w:val="16"/>
-        </w:rPr>
-        <w:t xml:space="preserve">And so, the legend of </w:t>
-      </w:r>
-      <w:proofErr w:type="spellStart"/>
-      <w:r>
-        <w:rPr>
-          <w:sz w:val="16"/>
-          <w:szCs w:val="16"/>
-        </w:rPr>
-        <w:t>Beltan</w:t>
-      </w:r>
-      <w:proofErr w:type="spellEnd"/>
-      <w:r>
-        <w:rPr>
-          <w:sz w:val="16"/>
-          <w:szCs w:val="16"/>
-        </w:rPr>
-        <w:t xml:space="preserve"> the Bear and his mighty companions lived on, inspiring future generations to stand against tyranny and fight for what is right, no matter the cost.</w:t>
-      </w:r>
-    </w:p>
-    <w:p>
-      <w:pPr>
-        <w:pStyle w:val="Heading3"/>
-      </w:pPr>
-      <w:r>
-        <w:t xml:space="preserve">The Myth of </w:t>
-      </w:r>
-      <w:proofErr w:type="spellStart"/>
-      <w:r>
-        <w:t>Beltan</w:t>
-      </w:r>
-      <w:proofErr w:type="spellEnd"/>
-      <w:r>
-        <w:t xml:space="preserve"> </w:t>
-      </w:r>
-      <w:r>
-        <w:t xml:space="preserve">and </w:t>
-      </w:r>
-      <w:proofErr w:type="spellStart"/>
-      <w:r>
-        <w:t>Curzal</w:t>
-      </w:r>
-      <w:proofErr w:type="spellEnd"/>
-    </w:p>
-    <w:p>
-      <w:pPr>
-        <w:rPr>
-          <w:rFonts w:ascii="Segoe UI" w:hAnsi="Segoe UI" w:cs="Segoe UI"/>
-          <w:sz w:val="16"/>
-          <w:szCs w:val="16"/>
-        </w:rPr>
-      </w:pPr>
-      <w:r>
-        <w:rPr>
-          <w:rFonts w:ascii="Segoe UI" w:hAnsi="Segoe UI" w:cs="Segoe UI"/>
-          <w:sz w:val="16"/>
-          <w:szCs w:val="16"/>
-        </w:rPr>
-        <w:t xml:space="preserve">   </w:t>
-      </w:r>
-      <w:r>
-        <w:rPr>
-          <w:rFonts w:ascii="Segoe UI" w:hAnsi="Segoe UI" w:cs="Segoe UI"/>
-          <w:sz w:val="16"/>
-          <w:szCs w:val="16"/>
-        </w:rPr>
-        <w:t xml:space="preserve">A thousand years had passed since the time of </w:t>
-      </w:r>
-      <w:proofErr w:type="spellStart"/>
-      <w:r>
-        <w:rPr>
-          <w:rFonts w:ascii="Segoe UI" w:hAnsi="Segoe UI" w:cs="Segoe UI"/>
-          <w:sz w:val="16"/>
-          <w:szCs w:val="16"/>
-        </w:rPr>
-        <w:t>Beltan</w:t>
-      </w:r>
-      <w:proofErr w:type="spellEnd"/>
-      <w:r>
-        <w:rPr>
-          <w:rFonts w:ascii="Segoe UI" w:hAnsi="Segoe UI" w:cs="Segoe UI"/>
-          <w:sz w:val="16"/>
-          <w:szCs w:val="16"/>
-        </w:rPr>
-        <w:t xml:space="preserve"> the Bear and </w:t>
-      </w:r>
-      <w:proofErr w:type="spellStart"/>
-      <w:r>
-        <w:rPr>
-          <w:rFonts w:ascii="Segoe UI" w:hAnsi="Segoe UI" w:cs="Segoe UI"/>
-          <w:sz w:val="16"/>
-          <w:szCs w:val="16"/>
-        </w:rPr>
-        <w:t>Curzal</w:t>
-      </w:r>
-      <w:proofErr w:type="spellEnd"/>
-      <w:r>
-        <w:rPr>
-          <w:rFonts w:ascii="Segoe UI" w:hAnsi="Segoe UI" w:cs="Segoe UI"/>
-          <w:sz w:val="16"/>
-          <w:szCs w:val="16"/>
-        </w:rPr>
-        <w:t xml:space="preserve"> the Cruel, and civilization had evolved from nomadic tribes to small settlements and budding religions. The tale of these two titans had been modernized and mythologized, taking on a new form in the stories and scriptures of the era.</w:t>
-      </w:r>
-    </w:p>
-    <w:p>
-      <w:pPr>
-        <w:rPr>
-          <w:rFonts w:ascii="Segoe UI" w:hAnsi="Segoe UI" w:cs="Segoe UI"/>
-          <w:sz w:val="16"/>
-          <w:szCs w:val="16"/>
-        </w:rPr>
-      </w:pPr>
-      <w:r>
-        <w:rPr>
-          <w:rFonts w:ascii="Segoe UI" w:hAnsi="Segoe UI" w:cs="Segoe UI"/>
-          <w:sz w:val="16"/>
-          <w:szCs w:val="16"/>
-        </w:rPr>
-        <w:t xml:space="preserve">   </w:t>
-      </w:r>
-      <w:r>
-        <w:rPr>
-          <w:rFonts w:ascii="Segoe UI" w:hAnsi="Segoe UI" w:cs="Segoe UI"/>
-          <w:sz w:val="16"/>
-          <w:szCs w:val="16"/>
-        </w:rPr>
-        <w:t xml:space="preserve">In the modern version of the tale, </w:t>
+          <w:rFonts w:ascii="Segoe UI" w:hAnsi="Segoe UI" w:cs="Segoe UI"/>
+          <w:sz w:val="16"/>
+          <w:szCs w:val="16"/>
+        </w:rPr>
+        <w:t>In the m</w:t>
+      </w:r>
+      <w:r>
+        <w:rPr>
+          <w:rFonts w:ascii="Segoe UI" w:hAnsi="Segoe UI" w:cs="Segoe UI"/>
+          <w:sz w:val="16"/>
+          <w:szCs w:val="16"/>
+        </w:rPr>
+        <w:t>edieval</w:t>
+      </w:r>
+      <w:r>
+        <w:rPr>
+          <w:rFonts w:ascii="Segoe UI" w:hAnsi="Segoe UI" w:cs="Segoe UI"/>
+          <w:sz w:val="16"/>
+          <w:szCs w:val="16"/>
+        </w:rPr>
+        <w:t xml:space="preserve"> version of the tale, </w:t>
       </w:r>
       <w:proofErr w:type="spellStart"/>
       <w:r>
@@ -2697,25 +2657,7 @@
           <w:sz w:val="16"/>
           <w:szCs w:val="16"/>
         </w:rPr>
-        <w:t xml:space="preserve"> and his dark magic to the netherworld, sealing away </w:t>
-      </w:r>
-      <w:proofErr w:type="gramStart"/>
-      <w:r>
-        <w:rPr>
-          <w:rFonts w:ascii="Segoe UI" w:hAnsi="Segoe UI" w:cs="Segoe UI"/>
-          <w:sz w:val="16"/>
-          <w:szCs w:val="16"/>
-        </w:rPr>
-        <w:t>the evil</w:t>
-      </w:r>
-      <w:proofErr w:type="gramEnd"/>
-      <w:r>
-        <w:rPr>
-          <w:rFonts w:ascii="Segoe UI" w:hAnsi="Segoe UI" w:cs="Segoe UI"/>
-          <w:sz w:val="16"/>
-          <w:szCs w:val="16"/>
-        </w:rPr>
-        <w:t xml:space="preserve"> for eternity. The world was bathed in light, and peace was restored. </w:t>
+        <w:t xml:space="preserve"> and his dark magic to the netherworld, sealing away the evil for eternity. The world was bathed in light, and peace was restored. </w:t>
       </w:r>
       <w:proofErr w:type="spellStart"/>
       <w:r>
@@ -5029,6 +4971,7 @@
   <w:style w:type="character" w:default="1" w:styleId="DefaultParagraphFont">
     <w:name w:val="Default Paragraph Font"/>
     <w:uiPriority w:val="1"/>
+    <w:semiHidden/>
     <w:unhideWhenUsed/>
   </w:style>
   <w:style w:type="table" w:default="1" w:styleId="TableNormal">

</xml_diff>